<commit_message>
notas antes de valorar el primer parcial de cálculo integral
</commit_message>
<xml_diff>
--- a/limites_para_servir.docx
+++ b/limites_para_servir.docx
@@ -92,7 +92,7 @@
       </w:r>
       <w:r>
         <w:rPr/>
-        <w:t xml:space="preserve">- Los estudiantes deben llegar a tiempo a todas las clases. La puntualidad es esencial para aprovechar al máximo el tiempo de aprendizaje. La asistencia no se corrige, con la llegada tarde del estudiante. </w:t>
+        <w:t xml:space="preserve">- Los estudiantes y el profesor deben llegar a tiempo a todas las clases. La puntualidad es esencial para aprovechar al máximo el tiempo de aprendizaje. La asistencia no se corrige, con la llegada tarde del estudiante. </w:t>
       </w:r>
     </w:p>
     <w:p>
@@ -360,21 +360,7 @@
           <w:b/>
           <w:bCs/>
         </w:rPr>
-        <w:t xml:space="preserve">5. Uso de </w:t>
-      </w:r>
-      <w:r>
-        <w:rPr>
-          <w:b/>
-          <w:bCs/>
-        </w:rPr>
-        <w:t>Lamparas</w:t>
-      </w:r>
-      <w:r>
-        <w:rPr>
-          <w:b/>
-          <w:bCs/>
-        </w:rPr>
-        <w:t>:</w:t>
+        <w:t>5. Uso de Lamparas:</w:t>
       </w:r>
     </w:p>
     <w:p>
@@ -390,146 +376,145 @@
       </w:r>
       <w:r>
         <w:rPr/>
+        <w:t xml:space="preserve">- Procuremos encender todas las luces del aula para tener la iluminación adecuada para leer y escribir. </w:t>
+      </w:r>
+    </w:p>
+    <w:p>
+      <w:pPr>
+        <w:pStyle w:val="Normal"/>
+        <w:bidi w:val="0"/>
+        <w:jc w:val="start"/>
+        <w:rPr/>
+      </w:pPr>
+      <w:r>
+        <w:rPr/>
+      </w:r>
+    </w:p>
+    <w:p>
+      <w:pPr>
+        <w:pStyle w:val="Normal"/>
+        <w:bidi w:val="0"/>
+        <w:jc w:val="start"/>
+        <w:rPr/>
+      </w:pPr>
+      <w:r>
+        <w:rPr/>
+      </w:r>
+    </w:p>
+    <w:p>
+      <w:pPr>
+        <w:pStyle w:val="Normal"/>
+        <w:bidi w:val="0"/>
+        <w:jc w:val="start"/>
+        <w:rPr/>
+      </w:pPr>
+      <w:r>
+        <w:rPr/>
+      </w:r>
+    </w:p>
+    <w:p>
+      <w:pPr>
+        <w:pStyle w:val="Normal"/>
+        <w:bidi w:val="0"/>
+        <w:jc w:val="start"/>
+        <w:rPr>
+          <w:b/>
+          <w:bCs/>
+        </w:rPr>
+      </w:pPr>
+      <w:r>
+        <w:rPr>
+          <w:b/>
+          <w:bCs/>
+        </w:rPr>
+        <w:t xml:space="preserve">Normas de Equipamiento  </w:t>
+      </w:r>
+    </w:p>
+    <w:p>
+      <w:pPr>
+        <w:pStyle w:val="Normal"/>
+        <w:bidi w:val="0"/>
+        <w:jc w:val="start"/>
+        <w:rPr>
+          <w:b/>
+          <w:bCs/>
+        </w:rPr>
+      </w:pPr>
+      <w:r>
+        <w:rPr>
+          <w:b/>
+          <w:bCs/>
+        </w:rPr>
+      </w:r>
+    </w:p>
+    <w:p>
+      <w:pPr>
+        <w:pStyle w:val="Normal"/>
+        <w:bidi w:val="0"/>
+        <w:jc w:val="start"/>
+        <w:rPr>
+          <w:b/>
+          <w:bCs/>
+        </w:rPr>
+      </w:pPr>
+      <w:r>
+        <w:rPr>
+          <w:b/>
+          <w:bCs/>
+        </w:rPr>
+        <w:t>7. Uso de Calculadoras:</w:t>
+      </w:r>
+    </w:p>
+    <w:p>
+      <w:pPr>
+        <w:pStyle w:val="Normal"/>
+        <w:bidi w:val="0"/>
+        <w:jc w:val="start"/>
+        <w:rPr/>
+      </w:pPr>
+      <w:r>
+        <w:rPr/>
+        <w:t xml:space="preserve">- Cada estudiante debe tener una calculadora </w:t>
+      </w:r>
+      <w:r>
+        <w:rPr>
+          <w:b/>
+          <w:bCs/>
+        </w:rPr>
+        <w:t>Casio 570</w:t>
+      </w:r>
+      <w:r>
+        <w:rPr/>
+        <w:t xml:space="preserve"> para uso en clase. Se fomentará el aprendizaje a través de la curiosidad y la experimentación utilizando esta herramienta.</w:t>
+      </w:r>
+    </w:p>
+    <w:p>
+      <w:pPr>
+        <w:pStyle w:val="Normal"/>
+        <w:bidi w:val="0"/>
+        <w:jc w:val="start"/>
+        <w:rPr/>
+      </w:pPr>
+      <w:r>
+        <w:rPr/>
+      </w:r>
+    </w:p>
+    <w:p>
+      <w:pPr>
+        <w:pStyle w:val="Normal"/>
+        <w:bidi w:val="0"/>
+        <w:jc w:val="start"/>
+        <w:rPr/>
+      </w:pPr>
+      <w:r>
+        <w:rPr/>
+        <w:t xml:space="preserve">    </w:t>
+      </w:r>
+      <w:r>
+        <w:rPr/>
         <w:t xml:space="preserve">- </w:t>
       </w:r>
       <w:r>
-        <w:rPr/>
-        <w:t xml:space="preserve">Procuremos encender todas las luces del aula para tener la iluminación adecuada para leer y escribir. </w:t>
-      </w:r>
-    </w:p>
-    <w:p>
-      <w:pPr>
-        <w:pStyle w:val="Normal"/>
-        <w:bidi w:val="0"/>
-        <w:jc w:val="start"/>
-        <w:rPr/>
-      </w:pPr>
-      <w:r>
-        <w:rPr/>
-      </w:r>
-    </w:p>
-    <w:p>
-      <w:pPr>
-        <w:pStyle w:val="Normal"/>
-        <w:bidi w:val="0"/>
-        <w:jc w:val="start"/>
-        <w:rPr/>
-      </w:pPr>
-      <w:r>
-        <w:rPr/>
-      </w:r>
-    </w:p>
-    <w:p>
-      <w:pPr>
-        <w:pStyle w:val="Normal"/>
-        <w:bidi w:val="0"/>
-        <w:jc w:val="start"/>
-        <w:rPr/>
-      </w:pPr>
-      <w:r>
-        <w:rPr/>
-      </w:r>
-    </w:p>
-    <w:p>
-      <w:pPr>
-        <w:pStyle w:val="Normal"/>
-        <w:bidi w:val="0"/>
-        <w:jc w:val="start"/>
-        <w:rPr>
-          <w:b/>
-          <w:bCs/>
-        </w:rPr>
-      </w:pPr>
-      <w:r>
-        <w:rPr>
-          <w:b/>
-          <w:bCs/>
-        </w:rPr>
-        <w:t xml:space="preserve">Normas de Equipamiento  </w:t>
-      </w:r>
-    </w:p>
-    <w:p>
-      <w:pPr>
-        <w:pStyle w:val="Normal"/>
-        <w:bidi w:val="0"/>
-        <w:jc w:val="start"/>
-        <w:rPr>
-          <w:b/>
-          <w:bCs/>
-        </w:rPr>
-      </w:pPr>
-      <w:r>
-        <w:rPr/>
-      </w:r>
-    </w:p>
-    <w:p>
-      <w:pPr>
-        <w:pStyle w:val="Normal"/>
-        <w:bidi w:val="0"/>
-        <w:jc w:val="start"/>
-        <w:rPr>
-          <w:b/>
-          <w:bCs/>
-        </w:rPr>
-      </w:pPr>
-      <w:r>
-        <w:rPr>
-          <w:b/>
-          <w:bCs/>
-        </w:rPr>
-        <w:t>7. Uso de Calculadoras:</w:t>
-      </w:r>
-    </w:p>
-    <w:p>
-      <w:pPr>
-        <w:pStyle w:val="Normal"/>
-        <w:bidi w:val="0"/>
-        <w:jc w:val="start"/>
-        <w:rPr/>
-      </w:pPr>
-      <w:r>
-        <w:rPr/>
-        <w:t xml:space="preserve">- Cada estudiante debe tener una calculadora </w:t>
-      </w:r>
-      <w:r>
-        <w:rPr>
-          <w:b/>
-          <w:bCs/>
-        </w:rPr>
-        <w:t>Casio 570</w:t>
-      </w:r>
-      <w:r>
-        <w:rPr/>
-        <w:t xml:space="preserve"> para uso en clase. Se fomentará el aprendizaje a través de la curiosidad y la experimentación utilizando esta herramienta.</w:t>
-      </w:r>
-    </w:p>
-    <w:p>
-      <w:pPr>
-        <w:pStyle w:val="Normal"/>
-        <w:bidi w:val="0"/>
-        <w:jc w:val="start"/>
-        <w:rPr/>
-      </w:pPr>
-      <w:r>
-        <w:rPr/>
-      </w:r>
-    </w:p>
-    <w:p>
-      <w:pPr>
-        <w:pStyle w:val="Normal"/>
-        <w:bidi w:val="0"/>
-        <w:jc w:val="start"/>
-        <w:rPr/>
-      </w:pPr>
-      <w:r>
-        <w:rPr/>
-        <w:t xml:space="preserve">    </w:t>
-      </w:r>
-      <w:r>
-        <w:rPr/>
-        <w:t xml:space="preserve">- </w:t>
-      </w:r>
-      <w:r>
         <w:rPr>
           <w:b/>
           <w:bCs/>
@@ -589,7 +574,7 @@
       </w:r>
       <w:r>
         <w:rPr/>
-        <w:t>- Todos los estudiantes deben tratarse con respeto, tanto a sus compañeros como a los profesores. Esto incluye escuchar activamente cuando otro esté hablando y evitar interrupciones.</w:t>
+        <w:t>- Todos los estudiantes y el profesor deben tratarse con respeto, tanto a sus compañeros como a los profesores. Esto incluye escuchar activamente cuando otro esté hablando y evitar interrupciones.</w:t>
       </w:r>
     </w:p>
     <w:p>
@@ -624,11 +609,17 @@
         <w:pStyle w:val="Normal"/>
         <w:bidi w:val="0"/>
         <w:jc w:val="start"/>
-        <w:rPr/>
-      </w:pPr>
-      <w:r>
-        <w:rPr/>
-        <w:t>9. **Normas de Convivencia**:</w:t>
+        <w:rPr>
+          <w:b/>
+          <w:bCs/>
+        </w:rPr>
+      </w:pPr>
+      <w:r>
+        <w:rPr>
+          <w:b/>
+          <w:bCs/>
+        </w:rPr>
+        <w:t>9. Normas de Convivencia:</w:t>
       </w:r>
     </w:p>
     <w:p>
@@ -679,7 +670,10 @@
         <w:pStyle w:val="Normal"/>
         <w:bidi w:val="0"/>
         <w:jc w:val="start"/>
-        <w:rPr/>
+        <w:rPr>
+          <w:b/>
+          <w:bCs/>
+        </w:rPr>
       </w:pPr>
       <w:r>
         <w:rPr>
@@ -756,11 +750,7 @@
       </w:pPr>
       <w:r>
         <w:rPr/>
-        <w:t xml:space="preserve">- </w:t>
-      </w:r>
-      <w:r>
-        <w:rPr/>
-        <w:t xml:space="preserve">Las tarea 1, 2 y 3 la debe sustentar oralmente solo cuando en su cuaderno manuscrito o cuaderno Jupyter, la haya presentado. Solo se valora tareas, cuando se le llame en clase para sustentarla de manera oral. </w:t>
+        <w:t xml:space="preserve">- Las tarea 1, 2 y 3 la debe sustentar oralmente solo cuando en su cuaderno manuscrito o cuaderno Jupyter, la haya presentado. Solo se valora tareas, cuando se le llame en clase para sustentarla de manera oral. </w:t>
       </w:r>
     </w:p>
     <w:p>
@@ -829,11 +819,7 @@
       </w:pPr>
       <w:r>
         <w:rPr/>
-        <w:t xml:space="preserve">- </w:t>
-      </w:r>
-      <w:r>
-        <w:rPr/>
-        <w:t xml:space="preserve">Al terminar su evaluación, debe retirarse del aula hasta que termine la evaluación. </w:t>
+        <w:t xml:space="preserve">- Al terminar su evaluación, debe retirarse del aula hasta que termine la evaluación. </w:t>
       </w:r>
     </w:p>
     <w:p>
@@ -857,6 +843,417 @@
       <w:r>
         <w:rPr/>
         <w:t>Implementando estas normas, se busca crear un ambiente de aprendizaje efectivo y respetuoso, adaptado a las condiciones específicas del campus y al enfoque pedagógico del aula invertida.</w:t>
+      </w:r>
+    </w:p>
+    <w:p>
+      <w:pPr>
+        <w:pStyle w:val="Normal"/>
+        <w:bidi w:val="0"/>
+        <w:jc w:val="start"/>
+        <w:rPr/>
+      </w:pPr>
+      <w:r>
+        <w:rPr/>
+      </w:r>
+    </w:p>
+    <w:p>
+      <w:pPr>
+        <w:pStyle w:val="Normal"/>
+        <w:bidi w:val="0"/>
+        <w:jc w:val="start"/>
+        <w:rPr>
+          <w:b/>
+          <w:bCs/>
+        </w:rPr>
+      </w:pPr>
+      <w:r>
+        <w:rPr>
+          <w:b/>
+          <w:bCs/>
+        </w:rPr>
+        <w:t xml:space="preserve">Acuerdos para la realización de los parciales y quices  </w:t>
+      </w:r>
+    </w:p>
+    <w:p>
+      <w:pPr>
+        <w:pStyle w:val="Normal"/>
+        <w:bidi w:val="0"/>
+        <w:jc w:val="start"/>
+        <w:rPr>
+          <w:b/>
+          <w:bCs/>
+        </w:rPr>
+      </w:pPr>
+      <w:r>
+        <w:rPr>
+          <w:b/>
+          <w:bCs/>
+        </w:rPr>
+      </w:r>
+    </w:p>
+    <w:p>
+      <w:pPr>
+        <w:pStyle w:val="Normal"/>
+        <w:bidi w:val="0"/>
+        <w:jc w:val="start"/>
+        <w:rPr>
+          <w:b/>
+          <w:bCs/>
+        </w:rPr>
+      </w:pPr>
+      <w:r>
+        <w:rPr>
+          <w:b/>
+          <w:bCs/>
+        </w:rPr>
+        <w:t xml:space="preserve">Primer parcial de Fundamentos de la aritmética </w:t>
+      </w:r>
+    </w:p>
+    <w:p>
+      <w:pPr>
+        <w:pStyle w:val="Normal"/>
+        <w:bidi w:val="0"/>
+        <w:jc w:val="start"/>
+        <w:rPr/>
+      </w:pPr>
+      <w:r>
+        <w:rPr/>
+      </w:r>
+    </w:p>
+    <w:p>
+      <w:pPr>
+        <w:pStyle w:val="Normal"/>
+        <w:bidi w:val="0"/>
+        <w:jc w:val="start"/>
+        <w:rPr/>
+      </w:pPr>
+      <w:r>
+        <w:rPr/>
+        <w:t xml:space="preserve">Tema a evaluar: </w:t>
+      </w:r>
+    </w:p>
+    <w:p>
+      <w:pPr>
+        <w:pStyle w:val="Normal"/>
+        <w:bidi w:val="0"/>
+        <w:jc w:val="start"/>
+        <w:rPr/>
+      </w:pPr>
+      <w:r>
+        <w:rPr/>
+        <w:t>Seccion 1.1 Elementos de la lógica</w:t>
+      </w:r>
+    </w:p>
+    <w:p>
+      <w:pPr>
+        <w:pStyle w:val="Normal"/>
+        <w:bidi w:val="0"/>
+        <w:jc w:val="start"/>
+        <w:rPr/>
+      </w:pPr>
+      <w:r>
+        <w:rPr/>
+        <w:t xml:space="preserve">Sección 1.2 Operaciones lógicas </w:t>
+      </w:r>
+    </w:p>
+    <w:p>
+      <w:pPr>
+        <w:pStyle w:val="Normal"/>
+        <w:bidi w:val="0"/>
+        <w:jc w:val="start"/>
+        <w:rPr/>
+      </w:pPr>
+      <w:r>
+        <w:rPr/>
+        <w:t>Sección 1.3 Tablas de verdad</w:t>
+      </w:r>
+    </w:p>
+    <w:p>
+      <w:pPr>
+        <w:pStyle w:val="Normal"/>
+        <w:bidi w:val="0"/>
+        <w:jc w:val="start"/>
+        <w:rPr/>
+      </w:pPr>
+      <w:r>
+        <w:rPr/>
+        <w:t>Sección 1.4 Tautologías</w:t>
+      </w:r>
+    </w:p>
+    <w:p>
+      <w:pPr>
+        <w:pStyle w:val="Normal"/>
+        <w:bidi w:val="0"/>
+        <w:jc w:val="start"/>
+        <w:rPr/>
+      </w:pPr>
+      <w:r>
+        <w:rPr/>
+        <w:t xml:space="preserve">Sección 1.5 Contradicción  </w:t>
+      </w:r>
+    </w:p>
+    <w:p>
+      <w:pPr>
+        <w:pStyle w:val="Normal"/>
+        <w:bidi w:val="0"/>
+        <w:jc w:val="start"/>
+        <w:rPr/>
+      </w:pPr>
+      <w:r>
+        <w:rPr/>
+        <w:t>Secciín 1.6 indeterminación o contingencia</w:t>
+      </w:r>
+    </w:p>
+    <w:p>
+      <w:pPr>
+        <w:pStyle w:val="Normal"/>
+        <w:bidi w:val="0"/>
+        <w:jc w:val="start"/>
+        <w:rPr/>
+      </w:pPr>
+      <w:r>
+        <w:rPr/>
+        <w:t xml:space="preserve">Sección 1.7 Equivalencia lógica </w:t>
+      </w:r>
+    </w:p>
+    <w:p>
+      <w:pPr>
+        <w:pStyle w:val="Normal"/>
+        <w:bidi w:val="0"/>
+        <w:jc w:val="start"/>
+        <w:rPr/>
+      </w:pPr>
+      <w:r>
+        <w:rPr/>
+      </w:r>
+    </w:p>
+    <w:p>
+      <w:pPr>
+        <w:pStyle w:val="Normal"/>
+        <w:bidi w:val="0"/>
+        <w:jc w:val="start"/>
+        <w:rPr/>
+      </w:pPr>
+      <w:r>
+        <w:rPr/>
+        <w:t xml:space="preserve">No utilizar celular durante el parcial. </w:t>
+      </w:r>
+    </w:p>
+    <w:p>
+      <w:pPr>
+        <w:pStyle w:val="Normal"/>
+        <w:bidi w:val="0"/>
+        <w:jc w:val="start"/>
+        <w:rPr/>
+      </w:pPr>
+      <w:r>
+        <w:rPr/>
+      </w:r>
+    </w:p>
+    <w:p>
+      <w:pPr>
+        <w:pStyle w:val="Normal"/>
+        <w:bidi w:val="0"/>
+        <w:jc w:val="start"/>
+        <w:rPr/>
+      </w:pPr>
+      <w:r>
+        <w:rPr/>
+      </w:r>
+    </w:p>
+    <w:p>
+      <w:pPr>
+        <w:pStyle w:val="Normal"/>
+        <w:bidi w:val="0"/>
+        <w:jc w:val="start"/>
+        <w:rPr>
+          <w:b/>
+          <w:bCs/>
+        </w:rPr>
+      </w:pPr>
+      <w:r>
+        <w:rPr>
+          <w:b/>
+          <w:bCs/>
+        </w:rPr>
+        <w:t xml:space="preserve">Primer parcial de Fundamentos de </w:t>
+      </w:r>
+      <w:r>
+        <w:rPr>
+          <w:b/>
+          <w:bCs/>
+        </w:rPr>
+        <w:t>la Lógica</w:t>
+      </w:r>
+      <w:r>
+        <w:rPr>
+          <w:b/>
+          <w:bCs/>
+        </w:rPr>
+        <w:t xml:space="preserve"> </w:t>
+      </w:r>
+    </w:p>
+    <w:p>
+      <w:pPr>
+        <w:pStyle w:val="Normal"/>
+        <w:bidi w:val="0"/>
+        <w:jc w:val="start"/>
+        <w:rPr/>
+      </w:pPr>
+      <w:r>
+        <w:rPr/>
+      </w:r>
+    </w:p>
+    <w:p>
+      <w:pPr>
+        <w:pStyle w:val="Normal"/>
+        <w:bidi w:val="0"/>
+        <w:jc w:val="start"/>
+        <w:rPr/>
+      </w:pPr>
+      <w:r>
+        <w:rPr/>
+        <w:t xml:space="preserve">Tema a evaluar: </w:t>
+      </w:r>
+    </w:p>
+    <w:p>
+      <w:pPr>
+        <w:pStyle w:val="Normal"/>
+        <w:bidi w:val="0"/>
+        <w:jc w:val="start"/>
+        <w:rPr/>
+      </w:pPr>
+      <w:r>
+        <w:rPr/>
+        <w:t>Seccion 1.1 Elementos de la lógica</w:t>
+      </w:r>
+    </w:p>
+    <w:p>
+      <w:pPr>
+        <w:pStyle w:val="Normal"/>
+        <w:bidi w:val="0"/>
+        <w:jc w:val="start"/>
+        <w:rPr/>
+      </w:pPr>
+      <w:r>
+        <w:rPr/>
+        <w:t xml:space="preserve">Sección 1.2 Operaciones lógicas </w:t>
+      </w:r>
+    </w:p>
+    <w:p>
+      <w:pPr>
+        <w:pStyle w:val="Normal"/>
+        <w:bidi w:val="0"/>
+        <w:jc w:val="start"/>
+        <w:rPr/>
+      </w:pPr>
+      <w:r>
+        <w:rPr/>
+        <w:t>Sección 1.3 Tablas de verdad</w:t>
+      </w:r>
+    </w:p>
+    <w:p>
+      <w:pPr>
+        <w:pStyle w:val="Normal"/>
+        <w:bidi w:val="0"/>
+        <w:jc w:val="start"/>
+        <w:rPr/>
+      </w:pPr>
+      <w:r>
+        <w:rPr/>
+        <w:t>Sección 1.4 Tautologías</w:t>
+      </w:r>
+    </w:p>
+    <w:p>
+      <w:pPr>
+        <w:pStyle w:val="Normal"/>
+        <w:bidi w:val="0"/>
+        <w:jc w:val="start"/>
+        <w:rPr/>
+      </w:pPr>
+      <w:r>
+        <w:rPr/>
+        <w:t xml:space="preserve">Sección 1.5 Contradicción  </w:t>
+      </w:r>
+    </w:p>
+    <w:p>
+      <w:pPr>
+        <w:pStyle w:val="Normal"/>
+        <w:bidi w:val="0"/>
+        <w:jc w:val="start"/>
+        <w:rPr/>
+      </w:pPr>
+      <w:r>
+        <w:rPr/>
+        <w:t>Secciín 1.6 indeterminación o contingencia</w:t>
+      </w:r>
+    </w:p>
+    <w:p>
+      <w:pPr>
+        <w:pStyle w:val="Normal"/>
+        <w:bidi w:val="0"/>
+        <w:jc w:val="start"/>
+        <w:rPr/>
+      </w:pPr>
+      <w:r>
+        <w:rPr/>
+        <w:t xml:space="preserve">Sección 1.7 Equivalencia lógica </w:t>
+      </w:r>
+    </w:p>
+    <w:p>
+      <w:pPr>
+        <w:pStyle w:val="Normal"/>
+        <w:bidi w:val="0"/>
+        <w:jc w:val="start"/>
+        <w:rPr/>
+      </w:pPr>
+      <w:r>
+        <w:rPr/>
+      </w:r>
+    </w:p>
+    <w:p>
+      <w:pPr>
+        <w:pStyle w:val="Normal"/>
+        <w:bidi w:val="0"/>
+        <w:jc w:val="start"/>
+        <w:rPr/>
+      </w:pPr>
+      <w:r>
+        <w:rPr/>
+        <w:t xml:space="preserve">No utilizar celular durante el parcial. </w:t>
+      </w:r>
+    </w:p>
+    <w:p>
+      <w:pPr>
+        <w:pStyle w:val="Normal"/>
+        <w:bidi w:val="0"/>
+        <w:jc w:val="start"/>
+        <w:rPr/>
+      </w:pPr>
+      <w:r>
+        <w:rPr/>
+      </w:r>
+    </w:p>
+    <w:p>
+      <w:pPr>
+        <w:pStyle w:val="Normal"/>
+        <w:bidi w:val="0"/>
+        <w:jc w:val="start"/>
+        <w:rPr/>
+      </w:pPr>
+      <w:r>
+        <w:rPr/>
+      </w:r>
+    </w:p>
+    <w:p>
+      <w:pPr>
+        <w:pStyle w:val="Normal"/>
+        <w:bidi w:val="0"/>
+        <w:jc w:val="start"/>
+        <w:rPr/>
+      </w:pPr>
+      <w:r>
+        <w:rPr/>
       </w:r>
     </w:p>
     <w:sectPr>
@@ -896,6 +1293,7 @@
     <w:pPr>
       <w:widowControl/>
       <w:suppressAutoHyphens w:val="true"/>
+      <w:overflowPunct w:val="false"/>
       <w:bidi w:val="0"/>
       <w:spacing w:before="0" w:after="0"/>
       <w:jc w:val="start"/>

</xml_diff>